<commit_message>
adding ritwik team files
</commit_message>
<xml_diff>
--- a/_site/about.docx
+++ b/_site/about.docx
@@ -9,61 +9,51 @@
       <w:r>
         <w:t xml:space="preserve">About</w:t>
       </w:r>
-    </w:p>
-    <w:p>
-      <w:pPr>
-        <w:pStyle w:val="FirstParagraph"/>
-      </w:pPr>
       <w:r>
-        <w:t xml:space="preserve">About this site</w:t>
+        <w:t xml:space="preserve"> </w:t>
+      </w:r>
+      <w:r>
+        <w:t xml:space="preserve">STARMAST</w:t>
       </w:r>
     </w:p>
     <w:p>
       <w:pPr>
-        <w:pStyle w:val="SourceCode"/>
+        <w:pStyle w:val="FirstParagraph"/>
       </w:pPr>
       <w:r>
-        <w:rPr>
-          <w:rStyle w:val="DecValTok"/>
-        </w:rPr>
-        <w:t xml:space="preserve">1</w:t>
-      </w:r>
-      <w:r>
-        <w:rPr>
-          <w:rStyle w:val="NormalTok"/>
-        </w:rPr>
-        <w:t xml:space="preserve"> </w:t>
-      </w:r>
-      <w:r>
-        <w:rPr>
-          <w:rStyle w:val="SpecialCharTok"/>
-        </w:rPr>
-        <w:t xml:space="preserve">+</w:t>
-      </w:r>
-      <w:r>
-        <w:rPr>
-          <w:rStyle w:val="NormalTok"/>
-        </w:rPr>
-        <w:t xml:space="preserve"> </w:t>
-      </w:r>
-      <w:r>
-        <w:rPr>
-          <w:rStyle w:val="DecValTok"/>
-        </w:rPr>
-        <w:t xml:space="preserve">1</w:t>
+        <w:t xml:space="preserve">Welcome to STARMAST, an accessible online bank of resources in mathematics (and statistics, eventually) made by St Andrews students for any student of mathematics or statistics.</w:t>
       </w:r>
     </w:p>
+    <w:bookmarkStart w:id="20" w:name="how-to-use"/>
     <w:p>
       <w:pPr>
-        <w:pStyle w:val="SourceCode"/>
+        <w:pStyle w:val="Heading3"/>
       </w:pPr>
       <w:r>
-        <w:rPr>
-          <w:rStyle w:val="VerbatimChar"/>
-        </w:rPr>
-        <w:t xml:space="preserve">[1] 2</w:t>
+        <w:t xml:space="preserve">How to use</w:t>
       </w:r>
     </w:p>
+    <w:bookmarkEnd w:id="20"/>
+    <w:bookmarkStart w:id="21" w:name="how-to-contribute"/>
+    <w:p>
+      <w:pPr>
+        <w:pStyle w:val="Heading3"/>
+      </w:pPr>
+      <w:r>
+        <w:t xml:space="preserve">How to contribute</w:t>
+      </w:r>
+    </w:p>
+    <w:bookmarkEnd w:id="21"/>
+    <w:bookmarkStart w:id="22" w:name="previous-contributors"/>
+    <w:p>
+      <w:pPr>
+        <w:pStyle w:val="Heading3"/>
+      </w:pPr>
+      <w:r>
+        <w:t xml:space="preserve">Previous contributors</w:t>
+      </w:r>
+    </w:p>
+    <w:bookmarkEnd w:id="22"/>
     <w:sectPr>
       <w:pgSz w:h="15840" w:w="12240"/>
       <w:pgMar w:bottom="1440" w:footer="720" w:gutter="0" w:header="720" w:left="1440" w:right="1440" w:top="1440"/>

</xml_diff>